<commit_message>
updated code and EQ3
</commit_message>
<xml_diff>
--- a/EQ/EQ3/EQ 3 JD lab AS.docx
+++ b/EQ/EQ3/EQ 3 JD lab AS.docx
@@ -249,6 +249,25 @@
           <w:rFonts w:ascii="Calibri" w:eastAsia="Times New Roman" w:hAnsi="Calibri" w:cs="Calibri"/>
         </w:rPr>
         <w:t xml:space="preserve">Explore various interpretability methods </w:t>
+      </w:r>
+    </w:p>
+    <w:p>
+      <w:pPr>
+        <w:numPr>
+          <w:ilvl w:val="0"/>
+          <w:numId w:val="3"/>
+        </w:numPr>
+        <w:spacing w:after="0" w:line="240" w:lineRule="auto"/>
+        <w:textAlignment w:val="center"/>
+        <w:rPr>
+          <w:rFonts w:ascii="Calibri" w:eastAsia="Times New Roman" w:hAnsi="Calibri" w:cs="Calibri"/>
+        </w:rPr>
+      </w:pPr>
+      <w:r>
+        <w:rPr>
+          <w:rFonts w:ascii="Calibri" w:eastAsia="Times New Roman" w:hAnsi="Calibri" w:cs="Calibri"/>
+        </w:rPr>
+        <w:t xml:space="preserve">What is the difference between interpretability and explainability </w:t>
       </w:r>
     </w:p>
     <w:p>

</xml_diff>